<commit_message>
Minor changes to fix typos etc.
</commit_message>
<xml_diff>
--- a/Documentation/Upload_Guidelines.docx
+++ b/Documentation/Upload_Guidelines.docx
@@ -35,7 +35,7 @@
         <w:pStyle w:val="Date"/>
       </w:pPr>
       <w:r>
-        <w:t xml:space="preserve">14</w:t>
+        <w:t xml:space="preserve">27</w:t>
       </w:r>
       <w:r>
         <w:t xml:space="preserve"> </w:t>
@@ -195,7 +195,7 @@
         <w:pStyle w:val="FirstParagraph"/>
       </w:pPr>
       <w:r>
-        <w:t xml:space="preserve">This is the reported date of death. It should alwasy be entered in the form</w:t>
+        <w:t xml:space="preserve">This is the reported date of death. It should always be entered in the form</w:t>
       </w:r>
       <w:r>
         <w:t xml:space="preserve"> </w:t>
@@ -910,7 +910,7 @@
     </w:lvl>
   </w:abstractNum>
   <w:abstractNum w:abstractNumId="990">
-    <w:nsid w:val="a5ab8ba1"/>
+    <w:nsid w:val="73543e02"/>
     <w:multiLevelType w:val="multilevel"/>
     <w:lvl w:ilvl="0">
       <w:numFmt w:val="bullet"/>

</xml_diff>